<commit_message>
finished week 3 doubly linked list
</commit_message>
<xml_diff>
--- a/week4/CP300 Lab 3 Report.docx
+++ b/week4/CP300 Lab 3 Report.docx
@@ -212,38 +212,32 @@
           <w:sz w:val="24"/>
           <w:szCs w:val="24"/>
         </w:rPr>
-        <w:t xml:space="preserve">I didn’t </w:t>
-      </w:r>
-      <w:r>
-        <w:rPr>
-          <w:sz w:val="24"/>
-          <w:szCs w:val="24"/>
-        </w:rPr>
-        <w:t xml:space="preserve">convert </w:t>
-      </w:r>
-      <w:r>
-        <w:rPr>
-          <w:sz w:val="24"/>
-          <w:szCs w:val="24"/>
-        </w:rPr>
-        <w:t xml:space="preserve">the </w:t>
-      </w:r>
-      <w:r>
-        <w:rPr>
-          <w:sz w:val="24"/>
-          <w:szCs w:val="24"/>
-        </w:rPr>
-        <w:t>CP3LinkedList to a doubly linked list</w:t>
-      </w:r>
-      <w:r>
-        <w:rPr>
-          <w:sz w:val="24"/>
-          <w:szCs w:val="24"/>
-        </w:rPr>
-        <w:t xml:space="preserve"> yet.</w:t>
+        <w:t>I didn’t convert the CP3LinkedList to a doubly linked list yet.</w:t>
+      </w:r>
+    </w:p>
+    <w:p>
+      <w:pPr>
+        <w:rPr>
+          <w:sz w:val="24"/>
+          <w:szCs w:val="24"/>
+        </w:rPr>
+      </w:pPr>
+      <w:r>
+        <w:rPr>
+          <w:sz w:val="24"/>
+          <w:szCs w:val="24"/>
+        </w:rPr>
+        <w:t>Update: converted CP3</w:t>
       </w:r>
       <w:bookmarkStart w:id="0" w:name="_GoBack"/>
       <w:bookmarkEnd w:id="0"/>
+      <w:r>
+        <w:rPr>
+          <w:sz w:val="24"/>
+          <w:szCs w:val="24"/>
+        </w:rPr>
+        <w:t>LinkedList into doubly linked list.</w:t>
+      </w:r>
     </w:p>
     <w:p>
       <w:pPr>

</xml_diff>